<commit_message>
some more updates to diagrams
</commit_message>
<xml_diff>
--- a/docs/Diagrams/source files/Diagrams.docx
+++ b/docs/Diagrams/source files/Diagrams.docx
@@ -1,6 +1,6 @@
 
 <file path=word/document.xml><?xml version="1.0" encoding="utf-8"?>
-<w:document xmlns:wpc="http://schemas.microsoft.com/office/word/2010/wordprocessingCanvas" xmlns:cx="http://schemas.microsoft.com/office/drawing/2014/chartex" xmlns:cx1="http://schemas.microsoft.com/office/drawing/2015/9/8/chartex" xmlns:cx2="http://schemas.microsoft.com/office/drawing/2015/10/21/chartex" xmlns:cx3="http://schemas.microsoft.com/office/drawing/2016/5/9/chartex" xmlns:cx4="http://schemas.microsoft.com/office/drawing/2016/5/10/chartex" xmlns:cx5="http://schemas.microsoft.com/office/drawing/2016/5/11/chartex" xmlns:cx6="http://schemas.microsoft.com/office/drawing/2016/5/12/chartex" xmlns:cx7="http://schemas.microsoft.com/office/drawing/2016/5/13/chartex" xmlns:cx8="http://schemas.microsoft.com/office/drawing/2016/5/14/chartex" xmlns:mc="http://schemas.openxmlformats.org/markup-compatibility/2006" xmlns:aink="http://schemas.microsoft.com/office/drawing/2016/ink" xmlns:am3d="http://schemas.microsoft.com/office/drawing/2017/model3d" xmlns:o="urn:schemas-microsoft-com:office:office" xmlns:oel="http://schemas.microsoft.com/office/2019/extlst" xmlns:r="http://schemas.openxmlformats.org/officeDocument/2006/relationships" xmlns:m="http://schemas.openxmlformats.org/officeDocument/2006/math" xmlns:v="urn:schemas-microsoft-com:vml" xmlns:wp14="http://schemas.microsoft.com/office/word/2010/wordprocessingDrawing" xmlns:wp="http://schemas.openxmlformats.org/drawingml/2006/wordprocessingDrawing" xmlns:w10="urn:schemas-microsoft-com:office:word" xmlns:w="http://schemas.openxmlformats.org/wordprocessingml/2006/main" xmlns:w14="http://schemas.microsoft.com/office/word/2010/wordml" xmlns:w15="http://schemas.microsoft.com/office/word/2012/wordml" xmlns:w16cex="http://schemas.microsoft.com/office/word/2018/wordml/cex" xmlns:w16cid="http://schemas.microsoft.com/office/word/2016/wordml/cid" xmlns:w16="http://schemas.microsoft.com/office/word/2018/wordml" xmlns:w16sdtdh="http://schemas.microsoft.com/office/word/2020/wordml/sdtdatahash" xmlns:w16se="http://schemas.microsoft.com/office/word/2015/wordml/symex" xmlns:wpg="http://schemas.microsoft.com/office/word/2010/wordprocessingGroup" xmlns:wpi="http://schemas.microsoft.com/office/word/2010/wordprocessingInk" xmlns:wne="http://schemas.microsoft.com/office/word/2006/wordml" xmlns:wps="http://schemas.microsoft.com/office/word/2010/wordprocessingShape" mc:Ignorable="w14 w15 w16se w16cid w16 w16cex w16sdtdh wp14">
+<w:document xmlns:wpc="http://schemas.microsoft.com/office/word/2010/wordprocessingCanvas" xmlns:cx="http://schemas.microsoft.com/office/drawing/2014/chartex" xmlns:cx1="http://schemas.microsoft.com/office/drawing/2015/9/8/chartex" xmlns:cx2="http://schemas.microsoft.com/office/drawing/2015/10/21/chartex" xmlns:cx3="http://schemas.microsoft.com/office/drawing/2016/5/9/chartex" xmlns:cx4="http://schemas.microsoft.com/office/drawing/2016/5/10/chartex" xmlns:cx5="http://schemas.microsoft.com/office/drawing/2016/5/11/chartex" xmlns:cx6="http://schemas.microsoft.com/office/drawing/2016/5/12/chartex" xmlns:cx7="http://schemas.microsoft.com/office/drawing/2016/5/13/chartex" xmlns:cx8="http://schemas.microsoft.com/office/drawing/2016/5/14/chartex" xmlns:mc="http://schemas.openxmlformats.org/markup-compatibility/2006" xmlns:aink="http://schemas.microsoft.com/office/drawing/2016/ink" xmlns:am3d="http://schemas.microsoft.com/office/drawing/2017/model3d" xmlns:o="urn:schemas-microsoft-com:office:office" xmlns:oel="http://schemas.microsoft.com/office/2019/extlst" xmlns:r="http://schemas.openxmlformats.org/officeDocument/2006/relationships" xmlns:m="http://schemas.openxmlformats.org/officeDocument/2006/math" xmlns:v="urn:schemas-microsoft-com:vml" xmlns:wp14="http://schemas.microsoft.com/office/word/2010/wordprocessingDrawing" xmlns:wp="http://schemas.openxmlformats.org/drawingml/2006/wordprocessingDrawing" xmlns:w10="urn:schemas-microsoft-com:office:word" xmlns:w="http://schemas.openxmlformats.org/wordprocessingml/2006/main" xmlns:w14="http://schemas.microsoft.com/office/word/2010/wordml" xmlns:w15="http://schemas.microsoft.com/office/word/2012/wordml" xmlns:w16cex="http://schemas.microsoft.com/office/word/2018/wordml/cex" xmlns:w16cid="http://schemas.microsoft.com/office/word/2016/wordml/cid" xmlns:w16="http://schemas.microsoft.com/office/word/2018/wordml" xmlns:w16du="http://schemas.microsoft.com/office/word/2023/wordml/word16du" xmlns:w16sdtdh="http://schemas.microsoft.com/office/word/2020/wordml/sdtdatahash" xmlns:w16se="http://schemas.microsoft.com/office/word/2015/wordml/symex" xmlns:wpg="http://schemas.microsoft.com/office/word/2010/wordprocessingGroup" xmlns:wpi="http://schemas.microsoft.com/office/word/2010/wordprocessingInk" xmlns:wne="http://schemas.microsoft.com/office/word/2006/wordml" xmlns:wps="http://schemas.microsoft.com/office/word/2010/wordprocessingShape" mc:Ignorable="w14 w15 w16se w16cid w16 w16cex w16sdtdh wp14">
   <w:body>
     <w:p>
       <w:pPr>
@@ -16,21 +16,36 @@
       </w:pPr>
       <w:r>
         <w:rPr>
+          <w:b/>
+          <w:bCs/>
+          <w:sz w:val="40"/>
+          <w:szCs w:val="40"/>
+          <w:u w:val="single"/>
+        </w:rPr>
+        <w:t>Class diagram</w:t>
+      </w:r>
+    </w:p>
+    <w:p>
+      <w:pPr>
+        <w:bidi w:val="0"/>
+      </w:pPr>
+      <w:r>
+        <w:rPr>
           <w:noProof/>
         </w:rPr>
         <w:drawing>
-          <wp:anchor distT="0" distB="0" distL="114300" distR="114300" simplePos="0" relativeHeight="251658240" behindDoc="0" locked="0" layoutInCell="1" allowOverlap="1" wp14:anchorId="245D34C3" wp14:editId="0B61B43D">
+          <wp:anchor distT="0" distB="0" distL="114300" distR="114300" simplePos="0" relativeHeight="251658240" behindDoc="0" locked="0" layoutInCell="1" allowOverlap="1" wp14:anchorId="009F49A8" wp14:editId="4AB81575">
             <wp:simplePos x="0" y="0"/>
             <wp:positionH relativeFrom="column">
-              <wp:posOffset>173588</wp:posOffset>
+              <wp:posOffset>325506</wp:posOffset>
             </wp:positionH>
             <wp:positionV relativeFrom="page">
-              <wp:posOffset>1318413</wp:posOffset>
+              <wp:posOffset>1375051</wp:posOffset>
             </wp:positionV>
-            <wp:extent cx="5643860" cy="8631995"/>
-            <wp:effectExtent l="0" t="0" r="0" b="0"/>
+            <wp:extent cx="5407025" cy="8221345"/>
+            <wp:effectExtent l="0" t="0" r="3175" b="0"/>
             <wp:wrapNone/>
-            <wp:docPr id="2" name="תמונה 2"/>
+            <wp:docPr id="3" name="תמונה 3"/>
             <wp:cNvGraphicFramePr>
               <a:graphicFrameLocks xmlns:a="http://schemas.openxmlformats.org/drawingml/2006/main" noChangeAspect="1"/>
             </wp:cNvGraphicFramePr>
@@ -38,13 +53,13 @@
               <a:graphicData uri="http://schemas.openxmlformats.org/drawingml/2006/picture">
                 <pic:pic xmlns:pic="http://schemas.openxmlformats.org/drawingml/2006/picture">
                   <pic:nvPicPr>
-                    <pic:cNvPr id="0" name="Picture 5"/>
+                    <pic:cNvPr id="0" name="Picture 2"/>
                     <pic:cNvPicPr>
                       <a:picLocks noChangeAspect="1" noChangeArrowheads="1"/>
                     </pic:cNvPicPr>
                   </pic:nvPicPr>
                   <pic:blipFill>
-                    <a:blip r:embed="rId5">
+                    <a:blip r:embed="rId5" cstate="print">
                       <a:extLst>
                         <a:ext uri="{28A0092B-C50C-407E-A947-70E740481C1C}">
                           <a14:useLocalDpi xmlns:a14="http://schemas.microsoft.com/office/drawing/2010/main" val="0"/>
@@ -59,7 +74,7 @@
                   <pic:spPr bwMode="auto">
                     <a:xfrm>
                       <a:off x="0" y="0"/>
-                      <a:ext cx="5643860" cy="8631995"/>
+                      <a:ext cx="5407025" cy="8221345"/>
                     </a:xfrm>
                     <a:prstGeom prst="rect">
                       <a:avLst/>
@@ -72,30 +87,9 @@
                 </pic:pic>
               </a:graphicData>
             </a:graphic>
-            <wp14:sizeRelH relativeFrom="margin">
-              <wp14:pctWidth>0</wp14:pctWidth>
-            </wp14:sizeRelH>
-            <wp14:sizeRelV relativeFrom="margin">
-              <wp14:pctHeight>0</wp14:pctHeight>
-            </wp14:sizeRelV>
           </wp:anchor>
         </w:drawing>
       </w:r>
-      <w:r>
-        <w:rPr>
-          <w:b/>
-          <w:bCs/>
-          <w:sz w:val="40"/>
-          <w:szCs w:val="40"/>
-          <w:u w:val="single"/>
-        </w:rPr>
-        <w:t>Class diagram</w:t>
-      </w:r>
-    </w:p>
-    <w:p>
-      <w:pPr>
-        <w:bidi w:val="0"/>
-      </w:pPr>
     </w:p>
     <w:p>
       <w:r>
@@ -106,6 +100,68 @@
       <w:pPr>
         <w:bidi w:val="0"/>
       </w:pPr>
+      <w:r>
+        <w:rPr>
+          <w:noProof/>
+        </w:rPr>
+        <w:lastRenderedPageBreak/>
+        <w:drawing>
+          <wp:anchor distT="0" distB="0" distL="114300" distR="114300" simplePos="0" relativeHeight="251659264" behindDoc="0" locked="0" layoutInCell="1" allowOverlap="1" wp14:anchorId="59AE5ADC" wp14:editId="52B0388F">
+            <wp:simplePos x="0" y="0"/>
+            <wp:positionH relativeFrom="column">
+              <wp:posOffset>516255</wp:posOffset>
+            </wp:positionH>
+            <wp:positionV relativeFrom="page">
+              <wp:posOffset>786793</wp:posOffset>
+            </wp:positionV>
+            <wp:extent cx="4969510" cy="8221345"/>
+            <wp:effectExtent l="0" t="0" r="2540" b="8255"/>
+            <wp:wrapNone/>
+            <wp:docPr id="4" name="תמונה 4"/>
+            <wp:cNvGraphicFramePr>
+              <a:graphicFrameLocks xmlns:a="http://schemas.openxmlformats.org/drawingml/2006/main" noChangeAspect="1"/>
+            </wp:cNvGraphicFramePr>
+            <a:graphic xmlns:a="http://schemas.openxmlformats.org/drawingml/2006/main">
+              <a:graphicData uri="http://schemas.openxmlformats.org/drawingml/2006/picture">
+                <pic:pic xmlns:pic="http://schemas.openxmlformats.org/drawingml/2006/picture">
+                  <pic:nvPicPr>
+                    <pic:cNvPr id="0" name="Picture 3"/>
+                    <pic:cNvPicPr>
+                      <a:picLocks noChangeAspect="1" noChangeArrowheads="1"/>
+                    </pic:cNvPicPr>
+                  </pic:nvPicPr>
+                  <pic:blipFill>
+                    <a:blip r:embed="rId6">
+                      <a:extLst>
+                        <a:ext uri="{28A0092B-C50C-407E-A947-70E740481C1C}">
+                          <a14:useLocalDpi xmlns:a14="http://schemas.microsoft.com/office/drawing/2010/main" val="0"/>
+                        </a:ext>
+                      </a:extLst>
+                    </a:blip>
+                    <a:srcRect/>
+                    <a:stretch>
+                      <a:fillRect/>
+                    </a:stretch>
+                  </pic:blipFill>
+                  <pic:spPr bwMode="auto">
+                    <a:xfrm>
+                      <a:off x="0" y="0"/>
+                      <a:ext cx="4969510" cy="8221345"/>
+                    </a:xfrm>
+                    <a:prstGeom prst="rect">
+                      <a:avLst/>
+                    </a:prstGeom>
+                    <a:noFill/>
+                    <a:ln>
+                      <a:noFill/>
+                    </a:ln>
+                  </pic:spPr>
+                </pic:pic>
+              </a:graphicData>
+            </a:graphic>
+          </wp:anchor>
+        </w:drawing>
+      </w:r>
     </w:p>
     <w:p>
       <w:r>

</xml_diff>